<commit_message>
Lidt Gramma ændringer til min del :-)
</commit_message>
<xml_diff>
--- a/Timebox_9/Aktiv ensretter/Funktionalitetstest af aktiv ensretter.docx
+++ b/Timebox_9/Aktiv ensretter/Funktionalitetstest af aktiv ensretter.docx
@@ -56,7 +56,13 @@
         <w:t xml:space="preserve">. </w:t>
       </w:r>
       <w:r>
-        <w:t>Ved at sammenligne niveaet på kredsløbets udgangsspænding med niveauet på indgangen, vil det være muligt at se det samlede spændingstab</w:t>
+        <w:t>Ved at sammenligne nivea</w:t>
+      </w:r>
+      <w:r>
+        <w:t>u</w:t>
+      </w:r>
+      <w:r>
+        <w:t>et på kredsløbets udgangsspænding med niveauet på indgangen, vil det være muligt at se det samlede spændingstab</w:t>
       </w:r>
       <w:r>
         <w:t xml:space="preserve"> gennem kredsløbet</w:t>
@@ -268,7 +274,7 @@
         <w:t xml:space="preserve"> 7 benyttes til at ge</w:t>
       </w:r>
       <w:r>
-        <w:t>nererer en 3 faset spænding</w:t>
+        <w:t>nerere en 3 faset spænding</w:t>
       </w:r>
       <w:r>
         <w:t xml:space="preserve">, som sendes ind i den aktive ensretter. Der er benyttet en </w:t>
@@ -1003,21 +1009,22 @@
         <w:fldChar w:fldCharType="end"/>
       </w:r>
       <w:r>
-        <w:t xml:space="preserve"> - Foto af testopstilling med </w:t>
-      </w:r>
-      <w:proofErr w:type="spellStart"/>
-      <w:r>
-        <w:t>loadmodstand</w:t>
-      </w:r>
-      <w:proofErr w:type="spellEnd"/>
-      <w:r>
-        <w:t xml:space="preserve"> på ca. 12 </w:t>
+        <w:t xml:space="preserve"> - Foto af testopstilling med load</w:t>
+      </w:r>
+      <w:r>
+        <w:t xml:space="preserve"> </w:t>
+      </w:r>
+      <w:r>
+        <w:t xml:space="preserve">modstand på ca. 12 </w:t>
       </w:r>
       <w:proofErr w:type="spellStart"/>
       <w:r>
         <w:t>mΩ</w:t>
       </w:r>
       <w:proofErr w:type="spellEnd"/>
+      <w:r>
+        <w:t>.</w:t>
+      </w:r>
     </w:p>
     <w:p>
       <w:r>
@@ -1612,149 +1619,164 @@
       </w:r>
       <w:proofErr w:type="spellEnd"/>
       <w:r>
-        <w:t xml:space="preserve"> til FDP61N20 ses det, at disse </w:t>
+        <w:t xml:space="preserve"> til FDP61N20 ses det, at disse MOSFET</w:t>
+      </w:r>
+      <w:r>
+        <w:t>S</w:t>
+      </w:r>
+      <w:r>
+        <w:t xml:space="preserve"> </w:t>
+      </w:r>
+      <w:r>
+        <w:t xml:space="preserve">maksimalt kan håndtere 150 </w:t>
+      </w:r>
+      <w:r>
+        <w:sym w:font="Symbol" w:char="F0B0"/>
+      </w:r>
+      <w:r>
+        <w:t>C</w:t>
+      </w:r>
+      <w:r>
+        <w:t xml:space="preserve">. </w:t>
+      </w:r>
+      <w:r>
+        <w:t xml:space="preserve">   </w:t>
+      </w:r>
+    </w:p>
+    <w:p>
+      <w:pPr>
+        <w:pStyle w:val="Overskrift1"/>
+      </w:pPr>
+    </w:p>
+    <w:p>
+      <w:pPr>
+        <w:pStyle w:val="Overskrift1"/>
+      </w:pPr>
+      <w:r>
+        <w:t>Konklusion</w:t>
+      </w:r>
+    </w:p>
+    <w:p>
+      <w:r>
+        <w:t xml:space="preserve">Ud fra </w:t>
+      </w:r>
+      <w:proofErr w:type="spellStart"/>
+      <w:r>
+        <w:t>funktionalitettesten</w:t>
+      </w:r>
+      <w:proofErr w:type="spellEnd"/>
+      <w:r>
+        <w:t xml:space="preserve"> af den aktive ensretter</w:t>
+      </w:r>
+      <w:r>
+        <w:t xml:space="preserve">, hvor inputspænding vs. outputspænding plottes og spændingsfaldet beregnes i </w:t>
+      </w:r>
+      <w:proofErr w:type="spellStart"/>
+      <w:r>
+        <w:t>Matlab</w:t>
+      </w:r>
+      <w:proofErr w:type="spellEnd"/>
+      <w:r>
+        <w:t xml:space="preserve">, kan det konkluderes, at kredsløbet </w:t>
+      </w:r>
+      <w:r>
+        <w:t>lever</w:t>
+      </w:r>
+      <w:r>
+        <w:t xml:space="preserve"> </w:t>
+      </w:r>
+      <w:r>
+        <w:t>op til kravet om ikke at have et spændingsfald på udgangen på mere end 0.7 volt</w:t>
+      </w:r>
+      <w:r>
+        <w:t xml:space="preserve"> i forhold til indgangen</w:t>
+      </w:r>
+      <w:r>
+        <w:t xml:space="preserve">. </w:t>
+      </w:r>
+      <w:r>
+        <w:t xml:space="preserve"> </w:t>
+      </w:r>
+      <w:r>
+        <w:t xml:space="preserve">Det kan derfor </w:t>
+      </w:r>
+      <w:r>
+        <w:t>konstateres, at d</w:t>
+      </w:r>
+      <w:r>
+        <w:t xml:space="preserve">en </w:t>
+      </w:r>
+      <w:r>
+        <w:t xml:space="preserve">er væsentlig mere effektiv end en ensretter bestående af en diodebro.   </w:t>
+      </w:r>
+    </w:p>
+    <w:p/>
+    <w:p>
+      <w:r>
+        <w:t>Spændingstabet ved anden måling</w:t>
+      </w:r>
+      <w:r>
+        <w:t xml:space="preserve"> af funktionalitetstesten</w:t>
+      </w:r>
+      <w:r>
+        <w:t xml:space="preserve"> er dog relativ </w:t>
+      </w:r>
+      <w:r>
+        <w:t>høj</w:t>
+      </w:r>
+      <w:r>
+        <w:t xml:space="preserve"> i forhold den første måling</w:t>
+      </w:r>
+      <w:r>
+        <w:t xml:space="preserve"> (0.3497 V vs. 0.0967 V)</w:t>
+      </w:r>
+      <w:r>
+        <w:t xml:space="preserve">, hvilket forekommer besynderligt. Ideelt set burde spændingstabet være det samme ved samtlige inputspændinger, så forskellen kan muligvis forklares ud fra en uregelmæssighed på én </w:t>
+      </w:r>
+      <w:r>
+        <w:t xml:space="preserve">eller flere </w:t>
+      </w:r>
+      <w:r>
+        <w:t>af de tre faser fra generatoren</w:t>
+      </w:r>
+      <w:r>
+        <w:t xml:space="preserve">, der producerer inputsignalet til kredsløbet. </w:t>
+      </w:r>
+    </w:p>
+    <w:p/>
+    <w:p>
+      <w:r>
+        <w:t>Derudover kan der konkluderes, at</w:t>
+      </w:r>
+      <w:r>
+        <w:t xml:space="preserve"> </w:t>
+      </w:r>
+      <w:r>
+        <w:t>valget af MOSFET til realiseringen af ensretter-printet skal ændres. De nuværende MOSFETS kan ikke leve op til varmeafledning</w:t>
+      </w:r>
+      <w:r>
+        <w:t>en</w:t>
+      </w:r>
+      <w:r>
+        <w:t xml:space="preserve">, hvorfor der skal vælges andre </w:t>
       </w:r>
       <w:proofErr w:type="spellStart"/>
       <w:r>
         <w:t>MOSFET</w:t>
       </w:r>
       <w:r>
-        <w:t>S’ene</w:t>
-      </w:r>
-      <w:proofErr w:type="spellEnd"/>
-      <w:r>
-        <w:t xml:space="preserve"> </w:t>
-      </w:r>
-      <w:r>
-        <w:t xml:space="preserve">maksimalt kan håndtere 150 </w:t>
-      </w:r>
-      <w:r>
-        <w:sym w:font="Symbol" w:char="F0B0"/>
-      </w:r>
-      <w:r>
-        <w:t>C</w:t>
+        <w:t>s</w:t>
+      </w:r>
+      <w:proofErr w:type="spellEnd"/>
+      <w:r>
+        <w:t xml:space="preserve"> med en lavere intern modstand og evt. påmonteres køleplader til </w:t>
+      </w:r>
+      <w:r>
+        <w:t>disse</w:t>
       </w:r>
       <w:r>
         <w:t xml:space="preserve">. </w:t>
       </w:r>
-      <w:r>
-        <w:t xml:space="preserve">   </w:t>
-      </w:r>
-    </w:p>
-    <w:p>
-      <w:pPr>
-        <w:pStyle w:val="Overskrift1"/>
-      </w:pPr>
-    </w:p>
-    <w:p>
-      <w:pPr>
-        <w:pStyle w:val="Overskrift1"/>
-      </w:pPr>
-      <w:r>
-        <w:t>Konklusion</w:t>
-      </w:r>
-    </w:p>
-    <w:p>
-      <w:r>
-        <w:t xml:space="preserve">Ud fra </w:t>
-      </w:r>
-      <w:proofErr w:type="spellStart"/>
-      <w:r>
-        <w:t>funktionalitettesten</w:t>
-      </w:r>
-      <w:proofErr w:type="spellEnd"/>
-      <w:r>
-        <w:t xml:space="preserve"> af den aktive ensretter</w:t>
-      </w:r>
-      <w:r>
-        <w:t xml:space="preserve">, hvor inputspænding vs. outputspænding plottes og spændingsfaldet beregnes i </w:t>
-      </w:r>
-      <w:proofErr w:type="spellStart"/>
-      <w:r>
-        <w:t>Matlab</w:t>
-      </w:r>
-      <w:proofErr w:type="spellEnd"/>
-      <w:r>
-        <w:t xml:space="preserve">, kan det konkluderes, at kredsløbet </w:t>
-      </w:r>
-      <w:r>
-        <w:t>lever</w:t>
-      </w:r>
-      <w:r>
-        <w:t xml:space="preserve"> </w:t>
-      </w:r>
-      <w:r>
-        <w:t>op til kravet om ikke at have et spændingsfald på udgangen på mere end 0.7 volt</w:t>
-      </w:r>
-      <w:r>
-        <w:t xml:space="preserve">. </w:t>
-      </w:r>
-      <w:r>
-        <w:t xml:space="preserve"> </w:t>
-      </w:r>
-      <w:r>
-        <w:t xml:space="preserve">Det kan derfor </w:t>
-      </w:r>
-      <w:r>
-        <w:t>konstateres, at d</w:t>
-      </w:r>
-      <w:r>
-        <w:t xml:space="preserve">en </w:t>
-      </w:r>
-      <w:r>
-        <w:t xml:space="preserve">er væsentlig mere effektiv end en ensretter bestående af en diodebro.   </w:t>
-      </w:r>
-    </w:p>
-    <w:p/>
-    <w:p>
-      <w:r>
-        <w:t>Spændingstabet ved anden måling</w:t>
-      </w:r>
-      <w:r>
-        <w:t xml:space="preserve"> af funktionalitetstesten</w:t>
-      </w:r>
-      <w:r>
-        <w:t xml:space="preserve"> er dog relativ </w:t>
-      </w:r>
-      <w:r>
-        <w:t>høj</w:t>
-      </w:r>
-      <w:r>
-        <w:t xml:space="preserve"> i forhold den første måling</w:t>
-      </w:r>
-      <w:r>
-        <w:t xml:space="preserve"> (0.3497 V vs. 0.0967 V)</w:t>
-      </w:r>
-      <w:r>
-        <w:t xml:space="preserve">, hvilket forekommer besynderligt. Ideelt set burde spændingstabet være det samme ved samtlige inputspændinger, så forskellen kan muligvis forklares ud fra en uregelmæssighed på én </w:t>
-      </w:r>
-      <w:r>
-        <w:t xml:space="preserve">eller flere </w:t>
-      </w:r>
-      <w:r>
-        <w:t>af de tre faser fra generatoren</w:t>
-      </w:r>
-      <w:r>
-        <w:t xml:space="preserve">, der producerer inputsignalet til kredsløbet. </w:t>
-      </w:r>
-    </w:p>
-    <w:p/>
-    <w:p>
-      <w:r>
-        <w:t>Derudover kan der konkluderes, at</w:t>
-      </w:r>
-      <w:r>
-        <w:t xml:space="preserve"> </w:t>
-      </w:r>
-      <w:r>
-        <w:t xml:space="preserve">valget af MOSFET til realiseringen af ensretter-printet skal ændres. De nuværende MOSFETS kan ikke leve op til varmeafledning, hvorfor der skal vælges andre MOSFETS med en lavere intern modstand og evt. påmonteres køleplader til </w:t>
-      </w:r>
-      <w:r>
-        <w:t>disse</w:t>
-      </w:r>
-      <w:r>
-        <w:t xml:space="preserve">. </w:t>
-      </w:r>
     </w:p>
     <w:p>
       <w:r>
@@ -1769,12 +1791,12 @@
         <w:t>.</w:t>
       </w:r>
       <w:r>
-        <w:t xml:space="preserve"> Den endelige test af max belastni</w:t>
+        <w:t xml:space="preserve"> Den endelige test af max belastning forventes ligele</w:t>
       </w:r>
       <w:bookmarkStart w:id="0" w:name="_GoBack"/>
       <w:bookmarkEnd w:id="0"/>
       <w:r>
-        <w:t xml:space="preserve">ng forventes ligeledes gennemført i </w:t>
+        <w:t xml:space="preserve">des gennemført i </w:t>
       </w:r>
       <w:proofErr w:type="spellStart"/>
       <w:r>
@@ -3144,7 +3166,7 @@
 </file>
 
 <file path=customXml/itemProps1.xml><?xml version="1.0" encoding="utf-8"?>
-<ds:datastoreItem xmlns:ds="http://schemas.openxmlformats.org/officeDocument/2006/customXml" ds:itemID="{F041F115-4E5B-BB47-ABA7-18FF93F112AB}">
+<ds:datastoreItem xmlns:ds="http://schemas.openxmlformats.org/officeDocument/2006/customXml" ds:itemID="{9F498675-2045-554D-8A68-5A54C65D761A}">
   <ds:schemaRefs>
     <ds:schemaRef ds:uri="http://schemas.openxmlformats.org/officeDocument/2006/bibliography"/>
   </ds:schemaRefs>

</xml_diff>